<commit_message>
Actualización del Documento Especificación de Requisitos
</commit_message>
<xml_diff>
--- a/Desarrollo/SPVL/Requisitos/SPVL-DER.docx
+++ b/Desarrollo/SPVL/Requisitos/SPVL-DER.docx
@@ -1137,6 +1137,135 @@
                 <w:rtl w:val="0"/>
               </w:rPr>
               <w:t xml:space="preserve">6/11/2022</w:t>
+            </w:r>
+          </w:p>
+        </w:tc>
+      </w:tr>
+      <w:tr>
+        <w:trPr>
+          <w:cantSplit w:val="0"/>
+          <w:tblHeader w:val="0"/>
+        </w:trPr>
+        <w:tc>
+          <w:tcPr>
+            <w:shd w:fill="auto" w:val="clear"/>
+            <w:tcMar>
+              <w:top w:w="100.0" w:type="dxa"/>
+              <w:left w:w="100.0" w:type="dxa"/>
+              <w:bottom w:w="100.0" w:type="dxa"/>
+              <w:right w:w="100.0" w:type="dxa"/>
+            </w:tcMar>
+            <w:vAlign w:val="top"/>
+          </w:tcPr>
+          <w:p>
+            <w:pPr>
+              <w:widowControl w:val="0"/>
+              <w:spacing w:line="240" w:lineRule="auto"/>
+              <w:rPr>
+                <w:sz w:val="24"/>
+                <w:szCs w:val="24"/>
+              </w:rPr>
+            </w:pPr>
+            <w:r>
+              <w:rPr>
+                <w:sz w:val="24"/>
+                <w:szCs w:val="24"/>
+                <w:rtl w:val="0"/>
+              </w:rPr>
+              <w:t xml:space="preserve">1.2</w:t>
+            </w:r>
+          </w:p>
+        </w:tc>
+        <w:tc>
+          <w:tcPr>
+            <w:shd w:fill="auto" w:val="clear"/>
+            <w:tcMar>
+              <w:top w:w="100.0" w:type="dxa"/>
+              <w:left w:w="100.0" w:type="dxa"/>
+              <w:bottom w:w="100.0" w:type="dxa"/>
+              <w:right w:w="100.0" w:type="dxa"/>
+            </w:tcMar>
+            <w:vAlign w:val="top"/>
+          </w:tcPr>
+          <w:p>
+            <w:pPr>
+              <w:widowControl w:val="0"/>
+              <w:numPr>
+                <w:ilvl w:val="0"/>
+                <w:numId w:val="12"/>
+              </w:numPr>
+              <w:spacing w:line="240" w:lineRule="auto"/>
+              <w:ind w:left="720" w:hanging="360"/>
+              <w:rPr>
+                <w:u w:val="none"/>
+              </w:rPr>
+            </w:pPr>
+            <w:r>
+              <w:rPr>
+                <w:rtl w:val="0"/>
+              </w:rPr>
+              <w:t xml:space="preserve">Paz Anchayhua Gerardo Ruben</w:t>
+            </w:r>
+          </w:p>
+        </w:tc>
+        <w:tc>
+          <w:tcPr>
+            <w:shd w:fill="auto" w:val="clear"/>
+            <w:tcMar>
+              <w:top w:w="100.0" w:type="dxa"/>
+              <w:left w:w="100.0" w:type="dxa"/>
+              <w:bottom w:w="100.0" w:type="dxa"/>
+              <w:right w:w="100.0" w:type="dxa"/>
+            </w:tcMar>
+            <w:vAlign w:val="top"/>
+          </w:tcPr>
+          <w:p>
+            <w:pPr>
+              <w:widowControl w:val="0"/>
+              <w:spacing w:line="240" w:lineRule="auto"/>
+              <w:ind w:left="0" w:firstLine="0"/>
+              <w:rPr>
+                <w:sz w:val="24"/>
+                <w:szCs w:val="24"/>
+              </w:rPr>
+            </w:pPr>
+            <w:r>
+              <w:rPr>
+                <w:sz w:val="24"/>
+                <w:szCs w:val="24"/>
+                <w:rtl w:val="0"/>
+              </w:rPr>
+              <w:t xml:space="preserve">Se verificó los requisitos especificados en el documento</w:t>
+            </w:r>
+          </w:p>
+        </w:tc>
+        <w:tc>
+          <w:tcPr>
+            <w:shd w:fill="auto" w:val="clear"/>
+            <w:tcMar>
+              <w:top w:w="100.0" w:type="dxa"/>
+              <w:left w:w="100.0" w:type="dxa"/>
+              <w:bottom w:w="100.0" w:type="dxa"/>
+              <w:right w:w="100.0" w:type="dxa"/>
+            </w:tcMar>
+            <w:vAlign w:val="top"/>
+          </w:tcPr>
+          <w:p>
+            <w:pPr>
+              <w:widowControl w:val="0"/>
+              <w:spacing w:line="240" w:lineRule="auto"/>
+              <w:rPr>
+                <w:sz w:val="24"/>
+                <w:szCs w:val="24"/>
+              </w:rPr>
+            </w:pPr>
+            <w:r>
+              <w:rPr>
+                <w:sz w:val="24"/>
+                <w:szCs w:val="24"/>
+                <w:rtl w:val="0"/>
+              </w:rPr>
+              <w:t xml:space="preserve">03/12/2022</w:t>
             </w:r>
           </w:p>
         </w:tc>
@@ -3225,7 +3354,7 @@
       <w:pPr>
         <w:numPr>
           <w:ilvl w:val="0"/>
-          <w:numId w:val="12"/>
+          <w:numId w:val="13"/>
         </w:numPr>
         <w:ind w:left="2160" w:hanging="360"/>
         <w:rPr>
@@ -3355,7 +3484,7 @@
       <w:pPr>
         <w:numPr>
           <w:ilvl w:val="0"/>
-          <w:numId w:val="17"/>
+          <w:numId w:val="18"/>
         </w:numPr>
         <w:ind w:left="2160" w:hanging="360"/>
         <w:rPr>
@@ -3373,7 +3502,7 @@
       <w:pPr>
         <w:numPr>
           <w:ilvl w:val="0"/>
-          <w:numId w:val="17"/>
+          <w:numId w:val="18"/>
         </w:numPr>
         <w:ind w:left="2160" w:hanging="360"/>
         <w:rPr>
@@ -3391,7 +3520,7 @@
       <w:pPr>
         <w:numPr>
           <w:ilvl w:val="0"/>
-          <w:numId w:val="17"/>
+          <w:numId w:val="18"/>
         </w:numPr>
         <w:spacing w:after="0" w:afterAutospacing="0"/>
         <w:ind w:left="2160" w:hanging="360"/>
@@ -4604,7 +4733,7 @@
       <w:pPr>
         <w:numPr>
           <w:ilvl w:val="0"/>
-          <w:numId w:val="15"/>
+          <w:numId w:val="16"/>
         </w:numPr>
         <w:ind w:left="2160" w:hanging="360"/>
         <w:rPr>
@@ -4622,7 +4751,7 @@
       <w:pPr>
         <w:numPr>
           <w:ilvl w:val="0"/>
-          <w:numId w:val="15"/>
+          <w:numId w:val="16"/>
         </w:numPr>
         <w:ind w:left="2160" w:hanging="360"/>
         <w:rPr>
@@ -4640,7 +4769,7 @@
       <w:pPr>
         <w:numPr>
           <w:ilvl w:val="0"/>
-          <w:numId w:val="15"/>
+          <w:numId w:val="16"/>
         </w:numPr>
         <w:ind w:left="2160" w:hanging="360"/>
         <w:rPr>
@@ -4658,7 +4787,7 @@
       <w:pPr>
         <w:numPr>
           <w:ilvl w:val="0"/>
-          <w:numId w:val="15"/>
+          <w:numId w:val="16"/>
         </w:numPr>
         <w:ind w:left="2160" w:hanging="360"/>
         <w:rPr>
@@ -4676,7 +4805,7 @@
       <w:pPr>
         <w:numPr>
           <w:ilvl w:val="0"/>
-          <w:numId w:val="15"/>
+          <w:numId w:val="16"/>
         </w:numPr>
         <w:ind w:left="2160" w:hanging="360"/>
         <w:rPr>
@@ -4694,7 +4823,7 @@
       <w:pPr>
         <w:numPr>
           <w:ilvl w:val="0"/>
-          <w:numId w:val="15"/>
+          <w:numId w:val="16"/>
         </w:numPr>
         <w:ind w:left="2160" w:hanging="360"/>
         <w:rPr>
@@ -4712,7 +4841,7 @@
       <w:pPr>
         <w:numPr>
           <w:ilvl w:val="0"/>
-          <w:numId w:val="15"/>
+          <w:numId w:val="16"/>
         </w:numPr>
         <w:ind w:left="2160" w:hanging="360"/>
         <w:rPr>
@@ -4730,7 +4859,7 @@
       <w:pPr>
         <w:numPr>
           <w:ilvl w:val="0"/>
-          <w:numId w:val="15"/>
+          <w:numId w:val="16"/>
         </w:numPr>
         <w:spacing w:after="0" w:afterAutospacing="0"/>
         <w:ind w:left="2160" w:hanging="360"/>
@@ -4984,7 +5113,7 @@
       <w:pPr>
         <w:numPr>
           <w:ilvl w:val="0"/>
-          <w:numId w:val="16"/>
+          <w:numId w:val="17"/>
         </w:numPr>
         <w:ind w:left="2880" w:hanging="360"/>
         <w:rPr>
@@ -5002,7 +5131,7 @@
       <w:pPr>
         <w:numPr>
           <w:ilvl w:val="0"/>
-          <w:numId w:val="16"/>
+          <w:numId w:val="17"/>
         </w:numPr>
         <w:ind w:left="2880" w:hanging="360"/>
         <w:rPr>
@@ -5020,7 +5149,7 @@
       <w:pPr>
         <w:numPr>
           <w:ilvl w:val="0"/>
-          <w:numId w:val="16"/>
+          <w:numId w:val="17"/>
         </w:numPr>
         <w:spacing w:after="0" w:afterAutospacing="0"/>
         <w:ind w:left="2880" w:hanging="360"/>
@@ -6175,7 +6304,7 @@
       <w:pPr>
         <w:numPr>
           <w:ilvl w:val="0"/>
-          <w:numId w:val="14"/>
+          <w:numId w:val="15"/>
         </w:numPr>
         <w:ind w:left="720" w:hanging="360"/>
         <w:rPr>
@@ -6187,6 +6316,36 @@
           <w:rtl w:val="0"/>
         </w:rPr>
         <w:t xml:space="preserve">El sistema es una aplicación de escritorio, por lo cual es más seguro.</w:t>
+      </w:r>
+    </w:p>
+    <w:p>
+      <w:pPr>
+        <w:numPr>
+          <w:ilvl w:val="0"/>
+          <w:numId w:val="15"/>
+        </w:numPr>
+        <w:ind w:left="720" w:hanging="360"/>
+        <w:rPr>
+          <w:u w:val="none"/>
+        </w:rPr>
+      </w:pPr>
+      <w:r>
+        <w:rPr>
+          <w:rtl w:val="0"/>
+        </w:rPr>
+        <w:t xml:space="preserve">Solo se podrá acceder a la aplicación los miembros del personal y el administrador que cuentan con un usuario y contraseña únicos otorgados por el administrador.</w:t>
+      </w:r>
+    </w:p>
+    <w:p>
+      <w:pPr>
+        <w:ind w:left="0" w:firstLine="0"/>
+        <w:rPr/>
+      </w:pPr>
+      <w:r>
+        <w:rPr>
+          <w:rtl w:val="0"/>
+        </w:rPr>
+        <w:t xml:space="preserve">3.3.2 Disponibilidad:</w:t>
       </w:r>
     </w:p>
     <w:p>
@@ -6194,36 +6353,6 @@
         <w:numPr>
           <w:ilvl w:val="0"/>
           <w:numId w:val="14"/>
-        </w:numPr>
-        <w:ind w:left="720" w:hanging="360"/>
-        <w:rPr>
-          <w:u w:val="none"/>
-        </w:rPr>
-      </w:pPr>
-      <w:r>
-        <w:rPr>
-          <w:rtl w:val="0"/>
-        </w:rPr>
-        <w:t xml:space="preserve">Solo se podrá acceder a la aplicación los miembros del personal y el administrador que cuentan con un usuario y contraseña únicos otorgados por el administrador.</w:t>
-      </w:r>
-    </w:p>
-    <w:p>
-      <w:pPr>
-        <w:ind w:left="0" w:firstLine="0"/>
-        <w:rPr/>
-      </w:pPr>
-      <w:r>
-        <w:rPr>
-          <w:rtl w:val="0"/>
-        </w:rPr>
-        <w:t xml:space="preserve">3.3.2 Disponibilidad:</w:t>
-      </w:r>
-    </w:p>
-    <w:p>
-      <w:pPr>
-        <w:numPr>
-          <w:ilvl w:val="0"/>
-          <w:numId w:val="13"/>
         </w:numPr>
         <w:ind w:left="720" w:hanging="360"/>
         <w:rPr>
@@ -7593,7 +7722,31 @@
     <w:lvl w:ilvl="0">
       <w:start w:val="1"/>
       <w:numFmt w:val="bullet"/>
-      <w:lvlText w:val="●"/>
+      <w:lvlText w:val="-"/>
+      <w:lvlJc w:val="left"/>
+      <w:pPr>
+        <w:ind w:left="720" w:hanging="360"/>
+      </w:pPr>
+      <w:rPr>
+        <w:u w:val="none"/>
+      </w:rPr>
+    </w:lvl>
+    <w:lvl w:ilvl="1">
+      <w:start w:val="1"/>
+      <w:numFmt w:val="bullet"/>
+      <w:lvlText w:val="-"/>
+      <w:lvlJc w:val="left"/>
+      <w:pPr>
+        <w:ind w:left="1440" w:hanging="360"/>
+      </w:pPr>
+      <w:rPr>
+        <w:u w:val="none"/>
+      </w:rPr>
+    </w:lvl>
+    <w:lvl w:ilvl="2">
+      <w:start w:val="1"/>
+      <w:numFmt w:val="bullet"/>
+      <w:lvlText w:val="-"/>
       <w:lvlJc w:val="left"/>
       <w:pPr>
         <w:ind w:left="2160" w:hanging="360"/>
@@ -7602,10 +7755,10 @@
         <w:u w:val="none"/>
       </w:rPr>
     </w:lvl>
-    <w:lvl w:ilvl="1">
-      <w:start w:val="1"/>
-      <w:numFmt w:val="bullet"/>
-      <w:lvlText w:val="○"/>
+    <w:lvl w:ilvl="3">
+      <w:start w:val="1"/>
+      <w:numFmt w:val="bullet"/>
+      <w:lvlText w:val="-"/>
       <w:lvlJc w:val="left"/>
       <w:pPr>
         <w:ind w:left="2880" w:hanging="360"/>
@@ -7614,10 +7767,10 @@
         <w:u w:val="none"/>
       </w:rPr>
     </w:lvl>
-    <w:lvl w:ilvl="2">
-      <w:start w:val="1"/>
-      <w:numFmt w:val="bullet"/>
-      <w:lvlText w:val="■"/>
+    <w:lvl w:ilvl="4">
+      <w:start w:val="1"/>
+      <w:numFmt w:val="bullet"/>
+      <w:lvlText w:val="-"/>
       <w:lvlJc w:val="left"/>
       <w:pPr>
         <w:ind w:left="3600" w:hanging="360"/>
@@ -7626,10 +7779,10 @@
         <w:u w:val="none"/>
       </w:rPr>
     </w:lvl>
-    <w:lvl w:ilvl="3">
-      <w:start w:val="1"/>
-      <w:numFmt w:val="bullet"/>
-      <w:lvlText w:val="●"/>
+    <w:lvl w:ilvl="5">
+      <w:start w:val="1"/>
+      <w:numFmt w:val="bullet"/>
+      <w:lvlText w:val="-"/>
       <w:lvlJc w:val="left"/>
       <w:pPr>
         <w:ind w:left="4320" w:hanging="360"/>
@@ -7638,10 +7791,10 @@
         <w:u w:val="none"/>
       </w:rPr>
     </w:lvl>
-    <w:lvl w:ilvl="4">
-      <w:start w:val="1"/>
-      <w:numFmt w:val="bullet"/>
-      <w:lvlText w:val="○"/>
+    <w:lvl w:ilvl="6">
+      <w:start w:val="1"/>
+      <w:numFmt w:val="bullet"/>
+      <w:lvlText w:val="-"/>
       <w:lvlJc w:val="left"/>
       <w:pPr>
         <w:ind w:left="5040" w:hanging="360"/>
@@ -7650,10 +7803,10 @@
         <w:u w:val="none"/>
       </w:rPr>
     </w:lvl>
-    <w:lvl w:ilvl="5">
-      <w:start w:val="1"/>
-      <w:numFmt w:val="bullet"/>
-      <w:lvlText w:val="■"/>
+    <w:lvl w:ilvl="7">
+      <w:start w:val="1"/>
+      <w:numFmt w:val="bullet"/>
+      <w:lvlText w:val="-"/>
       <w:lvlJc w:val="left"/>
       <w:pPr>
         <w:ind w:left="5760" w:hanging="360"/>
@@ -7662,37 +7815,13 @@
         <w:u w:val="none"/>
       </w:rPr>
     </w:lvl>
-    <w:lvl w:ilvl="6">
-      <w:start w:val="1"/>
-      <w:numFmt w:val="bullet"/>
-      <w:lvlText w:val="●"/>
+    <w:lvl w:ilvl="8">
+      <w:start w:val="1"/>
+      <w:numFmt w:val="bullet"/>
+      <w:lvlText w:val="-"/>
       <w:lvlJc w:val="left"/>
       <w:pPr>
         <w:ind w:left="6480" w:hanging="360"/>
-      </w:pPr>
-      <w:rPr>
-        <w:u w:val="none"/>
-      </w:rPr>
-    </w:lvl>
-    <w:lvl w:ilvl="7">
-      <w:start w:val="1"/>
-      <w:numFmt w:val="bullet"/>
-      <w:lvlText w:val="○"/>
-      <w:lvlJc w:val="left"/>
-      <w:pPr>
-        <w:ind w:left="7200" w:hanging="360"/>
-      </w:pPr>
-      <w:rPr>
-        <w:u w:val="none"/>
-      </w:rPr>
-    </w:lvl>
-    <w:lvl w:ilvl="8">
-      <w:start w:val="1"/>
-      <w:numFmt w:val="bullet"/>
-      <w:lvlText w:val="■"/>
-      <w:lvlJc w:val="left"/>
-      <w:pPr>
-        <w:ind w:left="7920" w:hanging="360"/>
       </w:pPr>
       <w:rPr>
         <w:u w:val="none"/>
@@ -7706,7 +7835,7 @@
       <w:lvlText w:val="●"/>
       <w:lvlJc w:val="left"/>
       <w:pPr>
-        <w:ind w:left="720" w:hanging="360"/>
+        <w:ind w:left="2160" w:hanging="360"/>
       </w:pPr>
       <w:rPr>
         <w:u w:val="none"/>
@@ -7718,7 +7847,7 @@
       <w:lvlText w:val="○"/>
       <w:lvlJc w:val="left"/>
       <w:pPr>
-        <w:ind w:left="1440" w:hanging="360"/>
+        <w:ind w:left="2880" w:hanging="360"/>
       </w:pPr>
       <w:rPr>
         <w:u w:val="none"/>
@@ -7730,7 +7859,7 @@
       <w:lvlText w:val="■"/>
       <w:lvlJc w:val="left"/>
       <w:pPr>
-        <w:ind w:left="2160" w:hanging="360"/>
+        <w:ind w:left="3600" w:hanging="360"/>
       </w:pPr>
       <w:rPr>
         <w:u w:val="none"/>
@@ -7742,7 +7871,7 @@
       <w:lvlText w:val="●"/>
       <w:lvlJc w:val="left"/>
       <w:pPr>
-        <w:ind w:left="2880" w:hanging="360"/>
+        <w:ind w:left="4320" w:hanging="360"/>
       </w:pPr>
       <w:rPr>
         <w:u w:val="none"/>
@@ -7754,7 +7883,7 @@
       <w:lvlText w:val="○"/>
       <w:lvlJc w:val="left"/>
       <w:pPr>
-        <w:ind w:left="3600" w:hanging="360"/>
+        <w:ind w:left="5040" w:hanging="360"/>
       </w:pPr>
       <w:rPr>
         <w:u w:val="none"/>
@@ -7766,7 +7895,7 @@
       <w:lvlText w:val="■"/>
       <w:lvlJc w:val="left"/>
       <w:pPr>
-        <w:ind w:left="4320" w:hanging="360"/>
+        <w:ind w:left="5760" w:hanging="360"/>
       </w:pPr>
       <w:rPr>
         <w:u w:val="none"/>
@@ -7778,7 +7907,7 @@
       <w:lvlText w:val="●"/>
       <w:lvlJc w:val="left"/>
       <w:pPr>
-        <w:ind w:left="5040" w:hanging="360"/>
+        <w:ind w:left="6480" w:hanging="360"/>
       </w:pPr>
       <w:rPr>
         <w:u w:val="none"/>
@@ -7790,7 +7919,7 @@
       <w:lvlText w:val="○"/>
       <w:lvlJc w:val="left"/>
       <w:pPr>
-        <w:ind w:left="5760" w:hanging="360"/>
+        <w:ind w:left="7200" w:hanging="360"/>
       </w:pPr>
       <w:rPr>
         <w:u w:val="none"/>
@@ -7802,7 +7931,7 @@
       <w:lvlText w:val="■"/>
       <w:lvlJc w:val="left"/>
       <w:pPr>
-        <w:ind w:left="6480" w:hanging="360"/>
+        <w:ind w:left="7920" w:hanging="360"/>
       </w:pPr>
       <w:rPr>
         <w:u w:val="none"/>
@@ -7923,7 +8052,31 @@
     <w:lvl w:ilvl="0">
       <w:start w:val="1"/>
       <w:numFmt w:val="bullet"/>
-      <w:lvlText w:val="-"/>
+      <w:lvlText w:val="●"/>
+      <w:lvlJc w:val="left"/>
+      <w:pPr>
+        <w:ind w:left="720" w:hanging="360"/>
+      </w:pPr>
+      <w:rPr>
+        <w:u w:val="none"/>
+      </w:rPr>
+    </w:lvl>
+    <w:lvl w:ilvl="1">
+      <w:start w:val="1"/>
+      <w:numFmt w:val="bullet"/>
+      <w:lvlText w:val="○"/>
+      <w:lvlJc w:val="left"/>
+      <w:pPr>
+        <w:ind w:left="1440" w:hanging="360"/>
+      </w:pPr>
+      <w:rPr>
+        <w:u w:val="none"/>
+      </w:rPr>
+    </w:lvl>
+    <w:lvl w:ilvl="2">
+      <w:start w:val="1"/>
+      <w:numFmt w:val="bullet"/>
+      <w:lvlText w:val="■"/>
       <w:lvlJc w:val="left"/>
       <w:pPr>
         <w:ind w:left="2160" w:hanging="360"/>
@@ -7932,10 +8085,10 @@
         <w:u w:val="none"/>
       </w:rPr>
     </w:lvl>
-    <w:lvl w:ilvl="1">
-      <w:start w:val="1"/>
-      <w:numFmt w:val="bullet"/>
-      <w:lvlText w:val="-"/>
+    <w:lvl w:ilvl="3">
+      <w:start w:val="1"/>
+      <w:numFmt w:val="bullet"/>
+      <w:lvlText w:val="●"/>
       <w:lvlJc w:val="left"/>
       <w:pPr>
         <w:ind w:left="2880" w:hanging="360"/>
@@ -7944,10 +8097,10 @@
         <w:u w:val="none"/>
       </w:rPr>
     </w:lvl>
-    <w:lvl w:ilvl="2">
-      <w:start w:val="1"/>
-      <w:numFmt w:val="bullet"/>
-      <w:lvlText w:val="-"/>
+    <w:lvl w:ilvl="4">
+      <w:start w:val="1"/>
+      <w:numFmt w:val="bullet"/>
+      <w:lvlText w:val="○"/>
       <w:lvlJc w:val="left"/>
       <w:pPr>
         <w:ind w:left="3600" w:hanging="360"/>
@@ -7956,10 +8109,10 @@
         <w:u w:val="none"/>
       </w:rPr>
     </w:lvl>
-    <w:lvl w:ilvl="3">
-      <w:start w:val="1"/>
-      <w:numFmt w:val="bullet"/>
-      <w:lvlText w:val="-"/>
+    <w:lvl w:ilvl="5">
+      <w:start w:val="1"/>
+      <w:numFmt w:val="bullet"/>
+      <w:lvlText w:val="■"/>
       <w:lvlJc w:val="left"/>
       <w:pPr>
         <w:ind w:left="4320" w:hanging="360"/>
@@ -7968,10 +8121,10 @@
         <w:u w:val="none"/>
       </w:rPr>
     </w:lvl>
-    <w:lvl w:ilvl="4">
-      <w:start w:val="1"/>
-      <w:numFmt w:val="bullet"/>
-      <w:lvlText w:val="-"/>
+    <w:lvl w:ilvl="6">
+      <w:start w:val="1"/>
+      <w:numFmt w:val="bullet"/>
+      <w:lvlText w:val="●"/>
       <w:lvlJc w:val="left"/>
       <w:pPr>
         <w:ind w:left="5040" w:hanging="360"/>
@@ -7980,10 +8133,10 @@
         <w:u w:val="none"/>
       </w:rPr>
     </w:lvl>
-    <w:lvl w:ilvl="5">
-      <w:start w:val="1"/>
-      <w:numFmt w:val="bullet"/>
-      <w:lvlText w:val="-"/>
+    <w:lvl w:ilvl="7">
+      <w:start w:val="1"/>
+      <w:numFmt w:val="bullet"/>
+      <w:lvlText w:val="○"/>
       <w:lvlJc w:val="left"/>
       <w:pPr>
         <w:ind w:left="5760" w:hanging="360"/>
@@ -7992,37 +8145,13 @@
         <w:u w:val="none"/>
       </w:rPr>
     </w:lvl>
-    <w:lvl w:ilvl="6">
-      <w:start w:val="1"/>
-      <w:numFmt w:val="bullet"/>
-      <w:lvlText w:val="-"/>
+    <w:lvl w:ilvl="8">
+      <w:start w:val="1"/>
+      <w:numFmt w:val="bullet"/>
+      <w:lvlText w:val="■"/>
       <w:lvlJc w:val="left"/>
       <w:pPr>
         <w:ind w:left="6480" w:hanging="360"/>
-      </w:pPr>
-      <w:rPr>
-        <w:u w:val="none"/>
-      </w:rPr>
-    </w:lvl>
-    <w:lvl w:ilvl="7">
-      <w:start w:val="1"/>
-      <w:numFmt w:val="bullet"/>
-      <w:lvlText w:val="-"/>
-      <w:lvlJc w:val="left"/>
-      <w:pPr>
-        <w:ind w:left="7200" w:hanging="360"/>
-      </w:pPr>
-      <w:rPr>
-        <w:u w:val="none"/>
-      </w:rPr>
-    </w:lvl>
-    <w:lvl w:ilvl="8">
-      <w:start w:val="1"/>
-      <w:numFmt w:val="bullet"/>
-      <w:lvlText w:val="-"/>
-      <w:lvlJc w:val="left"/>
-      <w:pPr>
-        <w:ind w:left="7920" w:hanging="360"/>
       </w:pPr>
       <w:rPr>
         <w:u w:val="none"/>
@@ -8036,13 +8165,25 @@
       <w:lvlText w:val="-"/>
       <w:lvlJc w:val="left"/>
       <w:pPr>
+        <w:ind w:left="2160" w:hanging="360"/>
+      </w:pPr>
+      <w:rPr>
+        <w:u w:val="none"/>
+      </w:rPr>
+    </w:lvl>
+    <w:lvl w:ilvl="1">
+      <w:start w:val="1"/>
+      <w:numFmt w:val="bullet"/>
+      <w:lvlText w:val="-"/>
+      <w:lvlJc w:val="left"/>
+      <w:pPr>
         <w:ind w:left="2880" w:hanging="360"/>
       </w:pPr>
       <w:rPr>
         <w:u w:val="none"/>
       </w:rPr>
     </w:lvl>
-    <w:lvl w:ilvl="1">
+    <w:lvl w:ilvl="2">
       <w:start w:val="1"/>
       <w:numFmt w:val="bullet"/>
       <w:lvlText w:val="-"/>
@@ -8054,7 +8195,7 @@
         <w:u w:val="none"/>
       </w:rPr>
     </w:lvl>
-    <w:lvl w:ilvl="2">
+    <w:lvl w:ilvl="3">
       <w:start w:val="1"/>
       <w:numFmt w:val="bullet"/>
       <w:lvlText w:val="-"/>
@@ -8066,7 +8207,7 @@
         <w:u w:val="none"/>
       </w:rPr>
     </w:lvl>
-    <w:lvl w:ilvl="3">
+    <w:lvl w:ilvl="4">
       <w:start w:val="1"/>
       <w:numFmt w:val="bullet"/>
       <w:lvlText w:val="-"/>
@@ -8078,7 +8219,7 @@
         <w:u w:val="none"/>
       </w:rPr>
     </w:lvl>
-    <w:lvl w:ilvl="4">
+    <w:lvl w:ilvl="5">
       <w:start w:val="1"/>
       <w:numFmt w:val="bullet"/>
       <w:lvlText w:val="-"/>
@@ -8090,7 +8231,7 @@
         <w:u w:val="none"/>
       </w:rPr>
     </w:lvl>
-    <w:lvl w:ilvl="5">
+    <w:lvl w:ilvl="6">
       <w:start w:val="1"/>
       <w:numFmt w:val="bullet"/>
       <w:lvlText w:val="-"/>
@@ -8102,7 +8243,7 @@
         <w:u w:val="none"/>
       </w:rPr>
     </w:lvl>
-    <w:lvl w:ilvl="6">
+    <w:lvl w:ilvl="7">
       <w:start w:val="1"/>
       <w:numFmt w:val="bullet"/>
       <w:lvlText w:val="-"/>
@@ -8114,25 +8255,13 @@
         <w:u w:val="none"/>
       </w:rPr>
     </w:lvl>
-    <w:lvl w:ilvl="7">
+    <w:lvl w:ilvl="8">
       <w:start w:val="1"/>
       <w:numFmt w:val="bullet"/>
       <w:lvlText w:val="-"/>
       <w:lvlJc w:val="left"/>
       <w:pPr>
         <w:ind w:left="7920" w:hanging="360"/>
-      </w:pPr>
-      <w:rPr>
-        <w:u w:val="none"/>
-      </w:rPr>
-    </w:lvl>
-    <w:lvl w:ilvl="8">
-      <w:start w:val="1"/>
-      <w:numFmt w:val="bullet"/>
-      <w:lvlText w:val="-"/>
-      <w:lvlJc w:val="left"/>
-      <w:pPr>
-        <w:ind w:left="8640" w:hanging="360"/>
       </w:pPr>
       <w:rPr>
         <w:u w:val="none"/>
@@ -8140,6 +8269,116 @@
     </w:lvl>
   </w:abstractNum>
   <w:abstractNum w:abstractNumId="17">
+    <w:lvl w:ilvl="0">
+      <w:start w:val="1"/>
+      <w:numFmt w:val="bullet"/>
+      <w:lvlText w:val="-"/>
+      <w:lvlJc w:val="left"/>
+      <w:pPr>
+        <w:ind w:left="2880" w:hanging="360"/>
+      </w:pPr>
+      <w:rPr>
+        <w:u w:val="none"/>
+      </w:rPr>
+    </w:lvl>
+    <w:lvl w:ilvl="1">
+      <w:start w:val="1"/>
+      <w:numFmt w:val="bullet"/>
+      <w:lvlText w:val="-"/>
+      <w:lvlJc w:val="left"/>
+      <w:pPr>
+        <w:ind w:left="3600" w:hanging="360"/>
+      </w:pPr>
+      <w:rPr>
+        <w:u w:val="none"/>
+      </w:rPr>
+    </w:lvl>
+    <w:lvl w:ilvl="2">
+      <w:start w:val="1"/>
+      <w:numFmt w:val="bullet"/>
+      <w:lvlText w:val="-"/>
+      <w:lvlJc w:val="left"/>
+      <w:pPr>
+        <w:ind w:left="4320" w:hanging="360"/>
+      </w:pPr>
+      <w:rPr>
+        <w:u w:val="none"/>
+      </w:rPr>
+    </w:lvl>
+    <w:lvl w:ilvl="3">
+      <w:start w:val="1"/>
+      <w:numFmt w:val="bullet"/>
+      <w:lvlText w:val="-"/>
+      <w:lvlJc w:val="left"/>
+      <w:pPr>
+        <w:ind w:left="5040" w:hanging="360"/>
+      </w:pPr>
+      <w:rPr>
+        <w:u w:val="none"/>
+      </w:rPr>
+    </w:lvl>
+    <w:lvl w:ilvl="4">
+      <w:start w:val="1"/>
+      <w:numFmt w:val="bullet"/>
+      <w:lvlText w:val="-"/>
+      <w:lvlJc w:val="left"/>
+      <w:pPr>
+        <w:ind w:left="5760" w:hanging="360"/>
+      </w:pPr>
+      <w:rPr>
+        <w:u w:val="none"/>
+      </w:rPr>
+    </w:lvl>
+    <w:lvl w:ilvl="5">
+      <w:start w:val="1"/>
+      <w:numFmt w:val="bullet"/>
+      <w:lvlText w:val="-"/>
+      <w:lvlJc w:val="left"/>
+      <w:pPr>
+        <w:ind w:left="6480" w:hanging="360"/>
+      </w:pPr>
+      <w:rPr>
+        <w:u w:val="none"/>
+      </w:rPr>
+    </w:lvl>
+    <w:lvl w:ilvl="6">
+      <w:start w:val="1"/>
+      <w:numFmt w:val="bullet"/>
+      <w:lvlText w:val="-"/>
+      <w:lvlJc w:val="left"/>
+      <w:pPr>
+        <w:ind w:left="7200" w:hanging="360"/>
+      </w:pPr>
+      <w:rPr>
+        <w:u w:val="none"/>
+      </w:rPr>
+    </w:lvl>
+    <w:lvl w:ilvl="7">
+      <w:start w:val="1"/>
+      <w:numFmt w:val="bullet"/>
+      <w:lvlText w:val="-"/>
+      <w:lvlJc w:val="left"/>
+      <w:pPr>
+        <w:ind w:left="7920" w:hanging="360"/>
+      </w:pPr>
+      <w:rPr>
+        <w:u w:val="none"/>
+      </w:rPr>
+    </w:lvl>
+    <w:lvl w:ilvl="8">
+      <w:start w:val="1"/>
+      <w:numFmt w:val="bullet"/>
+      <w:lvlText w:val="-"/>
+      <w:lvlJc w:val="left"/>
+      <w:pPr>
+        <w:ind w:left="8640" w:hanging="360"/>
+      </w:pPr>
+      <w:rPr>
+        <w:u w:val="none"/>
+      </w:rPr>
+    </w:lvl>
+  </w:abstractNum>
+  <w:abstractNum w:abstractNumId="18">
     <w:lvl w:ilvl="0">
       <w:start w:val="1"/>
       <w:numFmt w:val="bullet"/>
@@ -8299,6 +8538,9 @@
   </w:num>
   <w:num w:numId="17">
     <w:abstractNumId w:val="17"/>
+  </w:num>
+  <w:num w:numId="18">
+    <w:abstractNumId w:val="18"/>
   </w:num>
 </w:numbering>
 </file>

</xml_diff>